<commit_message>
Updated with instructions on processing nhs itk/trud files
</commit_message>
<xml_diff>
--- a/Documentation/UK HAPI FHIR Server Instructions 1v01.docx
+++ b/Documentation/UK HAPI FHIR Server Instructions 1v01.docx
@@ -23,8 +23,6 @@
       <w:r>
         <w:t>1</w:t>
       </w:r>
-      <w:bookmarkStart w:id="0" w:name="_GoBack"/>
-      <w:bookmarkEnd w:id="0"/>
     </w:p>
     <w:p/>
     <w:p>
@@ -1116,9 +1114,18 @@
     <w:p/>
     <w:p>
       <w:r>
-        <w:t>The extracted CSV files need to be placed into the C:\NHSSDS</w:t>
-      </w:r>
-      <w:r>
+        <w:t xml:space="preserve">The extracted CSV files need to be placed into the </w:t>
+      </w:r>
+      <w:r>
+        <w:rPr>
+          <w:b/>
+        </w:rPr>
+        <w:t>C:\NHSSDS</w:t>
+      </w:r>
+      <w:r>
+        <w:rPr>
+          <w:b/>
+        </w:rPr>
         <w:t>\extract</w:t>
       </w:r>
       <w:r>
@@ -2891,6 +2898,258 @@
         </w:tc>
       </w:tr>
     </w:tbl>
+    <w:p>
+      <w:pPr>
+        <w:pStyle w:val="Heading3"/>
+      </w:pPr>
+      <w:r>
+        <w:lastRenderedPageBreak/>
+        <w:t xml:space="preserve">UK / NHS ITK </w:t>
+      </w:r>
+      <w:proofErr w:type="spellStart"/>
+      <w:r>
+        <w:t>ValueSets</w:t>
+      </w:r>
+      <w:proofErr w:type="spellEnd"/>
+      <w:r>
+        <w:t xml:space="preserve"> Upload</w:t>
+      </w:r>
+    </w:p>
+    <w:p/>
+    <w:p>
+      <w:r>
+        <w:t xml:space="preserve">To upload these </w:t>
+      </w:r>
+      <w:proofErr w:type="spellStart"/>
+      <w:r>
+        <w:t>valuesets</w:t>
+      </w:r>
+      <w:proofErr w:type="spellEnd"/>
+      <w:r>
+        <w:t xml:space="preserve"> firstly subscribe and download the ‘</w:t>
+      </w:r>
+      <w:r>
+        <w:rPr>
+          <w:b/>
+        </w:rPr>
+        <w:t>Interoperability Specifications Reference Pack</w:t>
+      </w:r>
+      <w:r>
+        <w:t xml:space="preserve">’ pack from TRUD </w:t>
+      </w:r>
+      <w:hyperlink r:id="rId28" w:history="1">
+        <w:r>
+          <w:rPr>
+            <w:rStyle w:val="Hyperlink"/>
+          </w:rPr>
+          <w:t>https://isd.hscic.gov.uk/trud3/user/authenticated/group/0/pack/1/subpack/241/releases</w:t>
+        </w:r>
+      </w:hyperlink>
+    </w:p>
+    <w:p>
+      <w:r>
+        <w:t xml:space="preserve">The vocabulary files are located in </w:t>
+      </w:r>
+    </w:p>
+    <w:tbl>
+      <w:tblPr>
+        <w:tblStyle w:val="TableGrid"/>
+        <w:tblW w:w="0" w:type="auto"/>
+        <w:tblLook w:val="04A0" w:firstRow="1" w:lastRow="0" w:firstColumn="1" w:lastColumn="0" w:noHBand="0" w:noVBand="1"/>
+      </w:tblPr>
+      <w:tblGrid>
+        <w:gridCol w:w="9242"/>
+      </w:tblGrid>
+      <w:tr>
+        <w:tc>
+          <w:tcPr>
+            <w:tcW w:w="9242" w:type="dxa"/>
+          </w:tcPr>
+          <w:p>
+            <w:r>
+              <w:t>.\</w:t>
+            </w:r>
+            <w:r>
+              <w:t>Interoperability Specifications Reference Pack\Vocabulary\HL7v3\XML</w:t>
+            </w:r>
+          </w:p>
+          <w:p>
+            <w:r>
+              <w:t>.\</w:t>
+            </w:r>
+            <w:r>
+              <w:t>Interoperability Specifications Reference Pack\Vocabulary\HL7v</w:t>
+            </w:r>
+            <w:r>
+              <w:t>2</w:t>
+            </w:r>
+            <w:r>
+              <w:t>\XML</w:t>
+            </w:r>
+          </w:p>
+          <w:p>
+            <w:r>
+              <w:t>.\</w:t>
+            </w:r>
+            <w:r>
+              <w:t>Interoperability Specifications Reference Pack\Vocabulary\</w:t>
+            </w:r>
+            <w:r>
+              <w:t>SNOMED</w:t>
+            </w:r>
+            <w:r>
+              <w:t>\XML</w:t>
+            </w:r>
+          </w:p>
+        </w:tc>
+      </w:tr>
+    </w:tbl>
+    <w:p/>
+    <w:p>
+      <w:r>
+        <w:t xml:space="preserve">These XML files need to be placed into your upload folder (default is </w:t>
+      </w:r>
+      <w:r>
+        <w:rPr>
+          <w:b/>
+        </w:rPr>
+        <w:t>C:\NHSSDS\vocab</w:t>
+      </w:r>
+      <w:r>
+        <w:rPr>
+          <w:b/>
+        </w:rPr>
+        <w:t>\In</w:t>
+      </w:r>
+      <w:r>
+        <w:t>)</w:t>
+      </w:r>
+    </w:p>
+    <w:p>
+      <w:r>
+        <w:t xml:space="preserve">Files that can be processed ok will be loaded into the HAPI FHIR Terminology Server, non UK files will go into </w:t>
+      </w:r>
+      <w:r>
+        <w:rPr>
+          <w:b/>
+        </w:rPr>
+        <w:t>C:\NHSSDS\vocab\Out\NotUK</w:t>
+      </w:r>
+      <w:r>
+        <w:t xml:space="preserve"> and superseded (old versions) </w:t>
+      </w:r>
+      <w:r>
+        <w:rPr>
+          <w:b/>
+        </w:rPr>
+        <w:t>C:\NHSSDS\vocab\Out\Superseded</w:t>
+      </w:r>
+    </w:p>
+    <w:p>
+      <w:pPr>
+        <w:rPr>
+          <w:b/>
+        </w:rPr>
+      </w:pPr>
+      <w:r>
+        <w:t xml:space="preserve">The upload calculates the </w:t>
+      </w:r>
+      <w:proofErr w:type="spellStart"/>
+      <w:r>
+        <w:t>ValueSet</w:t>
+      </w:r>
+      <w:proofErr w:type="spellEnd"/>
+      <w:r>
+        <w:t xml:space="preserve"> name </w:t>
+      </w:r>
+      <w:r>
+        <w:t xml:space="preserve">and id </w:t>
+      </w:r>
+      <w:r>
+        <w:t xml:space="preserve">based on the name and id of the vocabulary. If the id (actually an OID) is a UK HL7v2 OID it will precede the name with </w:t>
+      </w:r>
+      <w:r>
+        <w:rPr>
+          <w:b/>
+        </w:rPr>
+        <w:t>nhsitk-v2</w:t>
+      </w:r>
+      <w:r>
+        <w:t xml:space="preserve">, other UK OID’s will be preceded by </w:t>
+      </w:r>
+      <w:r>
+        <w:rPr>
+          <w:b/>
+        </w:rPr>
+        <w:t>nhsitk-v3</w:t>
+      </w:r>
+      <w:r>
+        <w:t xml:space="preserve"> and if a number is detected it is presumed to be a SNOMED code and the name will be p</w:t>
+      </w:r>
+      <w:bookmarkStart w:id="0" w:name="_GoBack"/>
+      <w:bookmarkEnd w:id="0"/>
+      <w:r>
+        <w:t xml:space="preserve">receded by </w:t>
+      </w:r>
+      <w:proofErr w:type="spellStart"/>
+      <w:r>
+        <w:rPr>
+          <w:b/>
+        </w:rPr>
+        <w:t>nhsitk-sct</w:t>
+      </w:r>
+      <w:proofErr w:type="spellEnd"/>
+      <w:r>
+        <w:rPr>
+          <w:b/>
+        </w:rPr>
+        <w:t>.</w:t>
+      </w:r>
+    </w:p>
+    <w:p>
+      <w:r>
+        <w:t xml:space="preserve">To retrieve a </w:t>
+      </w:r>
+      <w:proofErr w:type="spellStart"/>
+      <w:r>
+        <w:t>ValueSet</w:t>
+      </w:r>
+      <w:proofErr w:type="spellEnd"/>
+      <w:r>
+        <w:t xml:space="preserve"> you would use </w:t>
+      </w:r>
+    </w:p>
+    <w:p>
+      <w:hyperlink r:id="rId29" w:history="1">
+        <w:r>
+          <w:rPr>
+            <w:rStyle w:val="Hyperlink"/>
+          </w:rPr>
+          <w:t>http://127.0.0.1:8080/hapi-fhir-jpaserver/baseStu3/ValueSet/nhsitk-sct-document-type</w:t>
+        </w:r>
+      </w:hyperlink>
+    </w:p>
+    <w:p>
+      <w:hyperlink r:id="rId30" w:history="1">
+        <w:r>
+          <w:rPr>
+            <w:rStyle w:val="Hyperlink"/>
+          </w:rPr>
+          <w:t>http://127.0.0.1:8080/hapi-fhir-jpaserver/baseStu3/ValueSet/nhsitk-v2-hospitalservice</w:t>
+        </w:r>
+      </w:hyperlink>
+    </w:p>
+    <w:p>
+      <w:hyperlink r:id="rId31" w:history="1">
+        <w:r>
+          <w:rPr>
+            <w:rStyle w:val="Hyperlink"/>
+          </w:rPr>
+          <w:t>http://127.0.0.1:8080/hapi-fhir-jpaserver/baseStu3/ValueSet/nhsitk-v3-documentconsentsnct</w:t>
+        </w:r>
+      </w:hyperlink>
+    </w:p>
+    <w:p/>
     <w:p/>
     <w:sectPr>
       <w:pgSz w:w="11906" w:h="16838"/>

</xml_diff>

<commit_message>
Corrected GB snomed import command
</commit_message>
<xml_diff>
--- a/Documentation/UK HAPI FHIR Server Instructions 1v01.docx
+++ b/Documentation/UK HAPI FHIR Server Instructions 1v01.docx
@@ -1291,17 +1291,6 @@
           <w:u w:val="none"/>
         </w:rPr>
       </w:pPr>
-      <w:r>
-        <w:t xml:space="preserve">Extract the </w:t>
-      </w:r>
-      <w:proofErr w:type="spellStart"/>
-      <w:r>
-        <w:t>zipfile</w:t>
-      </w:r>
-      <w:proofErr w:type="spellEnd"/>
-      <w:r>
-        <w:t xml:space="preserve"> which should give you several other zip files </w:t>
-      </w:r>
     </w:p>
     <w:tbl>
       <w:tblPr>
@@ -1322,7 +1311,10 @@
               <w:t xml:space="preserve">Example command to run </w:t>
             </w:r>
             <w:r>
-              <w:t xml:space="preserve">International </w:t>
+              <w:t>GB (+International)</w:t>
+            </w:r>
+            <w:r>
+              <w:t xml:space="preserve"> </w:t>
             </w:r>
             <w:r>
               <w:t xml:space="preserve">SNOMED import into HAPI from TRUD </w:t>
@@ -1341,39 +1333,70 @@
                 <w:b/>
                 <w:i/>
               </w:rPr>
-              <w:t xml:space="preserve">Java -jar </w:t>
+              <w:t>j</w:t>
             </w:r>
-            <w:proofErr w:type="spellStart"/>
             <w:r>
               <w:rPr>
                 <w:b/>
                 <w:i/>
               </w:rPr>
-              <w:t>hapi</w:t>
+              <w:t xml:space="preserve">ava -jar </w:t>
             </w:r>
-            <w:proofErr w:type="spellEnd"/>
             <w:r>
               <w:rPr>
                 <w:b/>
                 <w:i/>
               </w:rPr>
-              <w:t>-</w:t>
+              <w:t>hapi-fhir-cli</w:t>
             </w:r>
-            <w:proofErr w:type="spellStart"/>
             <w:r>
               <w:rPr>
                 <w:b/>
                 <w:i/>
               </w:rPr>
-              <w:t>fhir</w:t>
+              <w:t>.jar</w:t>
             </w:r>
-            <w:proofErr w:type="spellEnd"/>
             <w:r>
               <w:rPr>
                 <w:b/>
                 <w:i/>
               </w:rPr>
-              <w:t xml:space="preserve">-cli upload-terminology -d c:\NHSSDS\SNOMED/SnomedCT_RF2Release_INT_20150731.zip -f dstu3 -t http://localhost:8080/hapi-fhir-jpaserver/baseStu3 -u </w:t>
+              <w:t xml:space="preserve"> upload-terminology -d c:\</w:t>
+            </w:r>
+            <w:r>
+              <w:rPr>
+                <w:b/>
+                <w:i/>
+              </w:rPr>
+              <w:t>hapi-fhir</w:t>
+            </w:r>
+            <w:r>
+              <w:rPr>
+                <w:b/>
+                <w:i/>
+              </w:rPr>
+              <w:t>\</w:t>
+            </w:r>
+            <w:r>
+              <w:rPr>
+                <w:b/>
+                <w:i/>
+              </w:rPr>
+              <w:t>uk_sct2clfull_21.0.0_20160401000001</w:t>
+            </w:r>
+            <w:r>
+              <w:rPr>
+                <w:b/>
+                <w:i/>
+              </w:rPr>
+              <w:t xml:space="preserve">.zip </w:t>
+            </w:r>
+            <w:r>
+              <w:rPr>
+                <w:b/>
+                <w:i/>
+              </w:rPr>
+              <w:t xml:space="preserve">-f dstu3 -t http://localhost:8080/hapi-fhir-jpaserver/baseStu3 -u </w:t>
             </w:r>
             <w:hyperlink r:id="rId24" w:history="1">
               <w:r>
@@ -1385,6 +1408,28 @@
                 <w:t>http://snomed.info/sct</w:t>
               </w:r>
             </w:hyperlink>
+            <w:r>
+              <w:rPr>
+                <w:rStyle w:val="Hyperlink"/>
+                <w:b/>
+                <w:i/>
+              </w:rPr>
+              <w:t xml:space="preserve"> </w:t>
+            </w:r>
+            <w:r>
+              <w:rPr>
+                <w:b/>
+                <w:i/>
+              </w:rPr>
+              <w:t>-l 10</w:t>
+            </w:r>
+            <w:r>
+              <w:rPr>
+                <w:b/>
+                <w:i/>
+              </w:rPr>
+              <w:t>0</w:t>
+            </w:r>
           </w:p>
           <w:p>
             <w:pPr>
@@ -1394,84 +1439,22 @@
               </w:rPr>
             </w:pPr>
           </w:p>
-          <w:p>
-            <w:pPr>
-              <w:rPr>
-                <w:i/>
-              </w:rPr>
-            </w:pPr>
-            <w:r>
-              <w:rPr>
-                <w:i/>
-              </w:rPr>
-              <w:t>And likewise for GB SNOMED</w:t>
-            </w:r>
-          </w:p>
-          <w:p>
-            <w:pPr>
-              <w:rPr>
-                <w:i/>
-              </w:rPr>
-            </w:pPr>
-          </w:p>
-          <w:p>
-            <w:pPr>
-              <w:rPr>
-                <w:b/>
-                <w:i/>
-              </w:rPr>
-            </w:pPr>
-            <w:r>
-              <w:rPr>
-                <w:b/>
-                <w:i/>
-              </w:rPr>
-              <w:t xml:space="preserve">java -jar hapi-fhir-cli.jar upload-terminology -d </w:t>
-            </w:r>
-          </w:p>
-          <w:p>
-            <w:pPr>
-              <w:rPr>
-                <w:b/>
-                <w:i/>
-              </w:rPr>
-            </w:pPr>
-            <w:r>
-              <w:rPr>
-                <w:b/>
-                <w:i/>
-              </w:rPr>
-              <w:t xml:space="preserve">c:\hapi-fhir/SnomedCT_RF2Release_GB1000000_20160401.zip -f dstu3 -t http://localhost:8080/hapi-fhir-jpaserver/baseStu3 -u </w:t>
-            </w:r>
-            <w:hyperlink r:id="rId25" w:history="1">
-              <w:r>
-                <w:rPr>
-                  <w:rStyle w:val="Hyperlink"/>
-                  <w:b/>
-                  <w:i/>
-                </w:rPr>
-                <w:t>http://snomed.info/sct</w:t>
-              </w:r>
-            </w:hyperlink>
-          </w:p>
-          <w:p>
-            <w:pPr>
-              <w:rPr>
-                <w:i/>
-              </w:rPr>
-            </w:pPr>
-          </w:p>
         </w:tc>
       </w:tr>
     </w:tbl>
     <w:p/>
     <w:p>
       <w:r>
-        <w:t xml:space="preserve">Test the load has worked by executing the following query </w:t>
-      </w:r>
-    </w:p>
-    <w:p>
-      <w:hyperlink r:id="rId26" w:history="1">
+        <w:t>Test the load has worked by executing the following que</w:t>
+      </w:r>
+      <w:bookmarkStart w:id="0" w:name="_GoBack"/>
+      <w:bookmarkEnd w:id="0"/>
+      <w:r>
+        <w:t xml:space="preserve">ry </w:t>
+      </w:r>
+    </w:p>
+    <w:p>
+      <w:hyperlink r:id="rId25" w:history="1">
         <w:r>
           <w:rPr>
             <w:rStyle w:val="Hyperlink"/>
@@ -2883,7 +2866,7 @@
               </w:rPr>
               <w:t xml:space="preserve">java -jar hapi-fhir-cli.jar upload-definitions -t </w:t>
             </w:r>
-            <w:hyperlink r:id="rId27" w:history="1">
+            <w:hyperlink r:id="rId26" w:history="1">
               <w:r>
                 <w:rPr>
                   <w:rStyle w:val="Hyperlink"/>
@@ -2903,29 +2886,29 @@
         <w:pStyle w:val="Heading3"/>
       </w:pPr>
       <w:r>
+        <w:t xml:space="preserve">UK / NHS ITK </w:t>
+      </w:r>
+      <w:proofErr w:type="spellStart"/>
+      <w:r>
+        <w:t>ValueSets</w:t>
+      </w:r>
+      <w:proofErr w:type="spellEnd"/>
+      <w:r>
+        <w:t xml:space="preserve"> Upload</w:t>
+      </w:r>
+    </w:p>
+    <w:p/>
+    <w:p>
+      <w:r>
         <w:lastRenderedPageBreak/>
-        <w:t xml:space="preserve">UK / NHS ITK </w:t>
+        <w:t xml:space="preserve">To upload these </w:t>
       </w:r>
       <w:proofErr w:type="spellStart"/>
       <w:r>
-        <w:t>ValueSets</w:t>
+        <w:t>valuesets</w:t>
       </w:r>
       <w:proofErr w:type="spellEnd"/>
       <w:r>
-        <w:t xml:space="preserve"> Upload</w:t>
-      </w:r>
-    </w:p>
-    <w:p/>
-    <w:p>
-      <w:r>
-        <w:t xml:space="preserve">To upload these </w:t>
-      </w:r>
-      <w:proofErr w:type="spellStart"/>
-      <w:r>
-        <w:t>valuesets</w:t>
-      </w:r>
-      <w:proofErr w:type="spellEnd"/>
-      <w:r>
         <w:t xml:space="preserve"> firstly subscribe and download the ‘</w:t>
       </w:r>
       <w:r>
@@ -2937,7 +2920,7 @@
       <w:r>
         <w:t xml:space="preserve">’ pack from TRUD </w:t>
       </w:r>
-      <w:hyperlink r:id="rId28" w:history="1">
+      <w:hyperlink r:id="rId27" w:history="1">
         <w:r>
           <w:rPr>
             <w:rStyle w:val="Hyperlink"/>
@@ -2995,10 +2978,7 @@
               <w:t>Interoperability Specifications Reference Pack\Vocabulary\</w:t>
             </w:r>
             <w:r>
-              <w:t>SNOMED</w:t>
-            </w:r>
-            <w:r>
-              <w:t>\XML</w:t>
+              <w:t>SNOMED\XML</w:t>
             </w:r>
           </w:p>
         </w:tc>
@@ -3084,12 +3064,7 @@
         <w:t>nhsitk-v3</w:t>
       </w:r>
       <w:r>
-        <w:t xml:space="preserve"> and if a number is detected it is presumed to be a SNOMED code and the name will be p</w:t>
-      </w:r>
-      <w:bookmarkStart w:id="0" w:name="_GoBack"/>
-      <w:bookmarkEnd w:id="0"/>
-      <w:r>
-        <w:t xml:space="preserve">receded by </w:t>
+        <w:t xml:space="preserve"> and if a number is detected it is presumed to be a SNOMED code and the name will be preceded by </w:t>
       </w:r>
       <w:proofErr w:type="spellStart"/>
       <w:r>
@@ -3120,7 +3095,7 @@
       </w:r>
     </w:p>
     <w:p>
-      <w:hyperlink r:id="rId29" w:history="1">
+      <w:hyperlink r:id="rId28" w:history="1">
         <w:r>
           <w:rPr>
             <w:rStyle w:val="Hyperlink"/>
@@ -3130,7 +3105,7 @@
       </w:hyperlink>
     </w:p>
     <w:p>
-      <w:hyperlink r:id="rId30" w:history="1">
+      <w:hyperlink r:id="rId29" w:history="1">
         <w:r>
           <w:rPr>
             <w:rStyle w:val="Hyperlink"/>
@@ -3140,7 +3115,7 @@
       </w:hyperlink>
     </w:p>
     <w:p>
-      <w:hyperlink r:id="rId31" w:history="1">
+      <w:hyperlink r:id="rId30" w:history="1">
         <w:r>
           <w:rPr>
             <w:rStyle w:val="Hyperlink"/>

</xml_diff>

<commit_message>
Moved non Snomed valuesets to codesystems
</commit_message>
<xml_diff>
--- a/Documentation/UK HAPI FHIR Server Instructions 1v01.docx
+++ b/Documentation/UK HAPI FHIR Server Instructions 1v01.docx
@@ -1486,19 +1486,7 @@
           <w:rPr>
             <w:rStyle w:val="Hyperlink"/>
           </w:rPr>
-          <w:t>https://isd.hscic.gov.uk/tr</w:t>
-        </w:r>
-        <w:r>
-          <w:rPr>
-            <w:rStyle w:val="Hyperlink"/>
-          </w:rPr>
-          <w:t>u</w:t>
-        </w:r>
-        <w:r>
-          <w:rPr>
-            <w:rStyle w:val="Hyperlink"/>
-          </w:rPr>
-          <w:t>d3/user/guest/group/0/pack/1/subpack/102/releases</w:t>
+          <w:t>https://isd.hscic.gov.uk/trud3/user/guest/group/0/pack/1/subpack/102/releases</w:t>
         </w:r>
       </w:hyperlink>
     </w:p>
@@ -1519,10 +1507,7 @@
         <w:t>zip file in a suitable location.</w:t>
       </w:r>
       <w:r>
-        <w:t xml:space="preserve"> </w:t>
-      </w:r>
-      <w:r>
-        <w:t xml:space="preserve">(The import was tested against </w:t>
+        <w:t xml:space="preserve"> (The import was tested against </w:t>
       </w:r>
       <w:r>
         <w:t>SNOMEDCT2_21.0.0_20160401000001</w:t>
@@ -1742,8 +1727,6 @@
           </wp:inline>
         </w:drawing>
       </w:r>
-      <w:bookmarkStart w:id="0" w:name="_GoBack"/>
-      <w:bookmarkEnd w:id="0"/>
     </w:p>
     <w:p>
       <w:r>
@@ -3466,15 +3449,49 @@
       </w:r>
     </w:p>
     <w:p>
-      <w:r>
+      <w:pPr>
+        <w:rPr>
+          <w:b/>
+        </w:rPr>
+      </w:pPr>
+      <w:r>
+        <w:rPr>
+          <w:b/>
+        </w:rPr>
         <w:t xml:space="preserve">To retrieve a </w:t>
       </w:r>
+      <w:r>
+        <w:rPr>
+          <w:b/>
+        </w:rPr>
+        <w:t xml:space="preserve">full </w:t>
+      </w:r>
       <w:proofErr w:type="spellStart"/>
       <w:r>
+        <w:rPr>
+          <w:b/>
+        </w:rPr>
         <w:t>ValueSet</w:t>
       </w:r>
       <w:proofErr w:type="spellEnd"/>
       <w:r>
+        <w:rPr>
+          <w:b/>
+        </w:rPr>
+        <w:t xml:space="preserve"> / </w:t>
+      </w:r>
+      <w:proofErr w:type="spellStart"/>
+      <w:r>
+        <w:rPr>
+          <w:b/>
+        </w:rPr>
+        <w:t>CodeSystems</w:t>
+      </w:r>
+      <w:proofErr w:type="spellEnd"/>
+      <w:r>
+        <w:rPr>
+          <w:b/>
+        </w:rPr>
         <w:t xml:space="preserve"> you would use </w:t>
       </w:r>
     </w:p>
@@ -3494,7 +3511,7 @@
           <w:rPr>
             <w:rStyle w:val="Hyperlink"/>
           </w:rPr>
-          <w:t>http://127.0.0.1:8080/hapi-fhir-jpaserver/baseStu3/ValueSet/nhsitk-v2-hospitalservice</w:t>
+          <w:t>http://127.0.0.1:8080/hapi-fhir-jpaserver/baseStu3/CodeSystem/nhsitk-v2-hospitalservice</w:t>
         </w:r>
       </w:hyperlink>
     </w:p>
@@ -3508,8 +3525,85 @@
         </w:r>
       </w:hyperlink>
     </w:p>
-    <w:p/>
-    <w:p/>
+    <w:p>
+      <w:pPr>
+        <w:rPr>
+          <w:b/>
+        </w:rPr>
+      </w:pPr>
+      <w:r>
+        <w:rPr>
+          <w:b/>
+        </w:rPr>
+        <w:t xml:space="preserve">To query a </w:t>
+      </w:r>
+      <w:proofErr w:type="spellStart"/>
+      <w:r>
+        <w:rPr>
+          <w:b/>
+        </w:rPr>
+        <w:t>CodeSystem</w:t>
+      </w:r>
+      <w:proofErr w:type="spellEnd"/>
+    </w:p>
+    <w:p>
+      <w:r>
+        <w:t xml:space="preserve">Retrieve the description of code J ethnic group: </w:t>
+      </w:r>
+      <w:hyperlink r:id="rId33" w:history="1">
+        <w:r>
+          <w:rPr>
+            <w:rStyle w:val="Hyperlink"/>
+          </w:rPr>
+          <w:t>http://127.0.0.1:8080/hapi-fhir-jpaserver/baseStu3/CodeSystem/$lookup?system=http://west.riding.nhs.uk/fhir/nhsitk-v3-ethnicity&amp;code=J</w:t>
+        </w:r>
+      </w:hyperlink>
+    </w:p>
+    <w:p>
+      <w:r>
+        <w:t xml:space="preserve">Retrieve the description of code 1037 religious group in HL7v3: </w:t>
+      </w:r>
+      <w:hyperlink r:id="rId34" w:history="1">
+        <w:r>
+          <w:rPr>
+            <w:rStyle w:val="Hyperlink"/>
+          </w:rPr>
+          <w:t>http://127.0.0.1:8080/hapi-fhir-jpaserver/baseStu3/CodeSystem/$lookup?system=http://west.riding.nhs.uk/fhir/nhsitk-v3-ReligiousAffiliation&amp;code=1037</w:t>
+        </w:r>
+      </w:hyperlink>
+    </w:p>
+    <w:p>
+      <w:r>
+        <w:t xml:space="preserve">Retrieve the description of code </w:t>
+      </w:r>
+      <w:r>
+        <w:t>H2</w:t>
+      </w:r>
+      <w:r>
+        <w:t xml:space="preserve"> religious group in HL7v</w:t>
+      </w:r>
+      <w:r>
+        <w:t>2</w:t>
+      </w:r>
+      <w:r>
+        <w:t>:</w:t>
+      </w:r>
+      <w:r>
+        <w:t xml:space="preserve"> </w:t>
+      </w:r>
+      <w:hyperlink r:id="rId35" w:history="1">
+        <w:r>
+          <w:rPr>
+            <w:rStyle w:val="Hyperlink"/>
+          </w:rPr>
+          <w:t>http://127.0.0.1:8080/hapi-fhir-jpaserver/baseStu3/CodeSystem/$lookup?system=http://west.riding.nhs.uk/fhir/nhsitk-v2-Religion&amp;code=H2</w:t>
+        </w:r>
+      </w:hyperlink>
+    </w:p>
+    <w:p>
+      <w:bookmarkStart w:id="0" w:name="_GoBack"/>
+      <w:bookmarkEnd w:id="0"/>
+    </w:p>
     <w:sectPr>
       <w:pgSz w:w="11906" w:h="16838"/>
       <w:pgMar w:top="1440" w:right="1440" w:bottom="1440" w:left="1440" w:header="708" w:footer="708" w:gutter="0"/>

</xml_diff>